<commit_message>
u new syllabi docx/pdf
</commit_message>
<xml_diff>
--- a/pdf/syllabi/chappell_capital-l_literature.docx
+++ b/pdf/syllabi/chappell_capital-l_literature.docx
@@ -37,7 +37,7 @@
               <w:spacing w:line="300" w:lineRule="auto"/>
               <w:ind w:left="1473"/>
               <w:rPr>
-                <w:rFonts w:cstheme="minorHAnsi"/>
+                <w:rFonts w:asciiTheme="minorHAnsi" w:hAnsiTheme="minorHAnsi" w:cstheme="minorHAnsi"/>
                 <w:b/>
                 <w:sz w:val="21"/>
                 <w:szCs w:val="21"/>
@@ -45,7 +45,7 @@
             </w:pPr>
             <w:r>
               <w:rPr>
-                <w:rFonts w:cstheme="minorHAnsi"/>
+                <w:rFonts w:asciiTheme="minorHAnsi" w:hAnsiTheme="minorHAnsi" w:cstheme="minorHAnsi"/>
                 <w:b/>
                 <w:noProof/>
                 <w:sz w:val="21"/>
@@ -113,7 +113,7 @@
             </w:r>
             <w:r>
               <w:rPr>
-                <w:rFonts w:cstheme="minorHAnsi"/>
+                <w:rFonts w:asciiTheme="minorHAnsi" w:hAnsiTheme="minorHAnsi" w:cstheme="minorHAnsi"/>
                 <w:b/>
                 <w:sz w:val="21"/>
                 <w:szCs w:val="21"/>
@@ -126,14 +126,14 @@
               <w:spacing w:line="300" w:lineRule="auto"/>
               <w:ind w:left="1473"/>
               <w:rPr>
-                <w:rFonts w:cstheme="minorHAnsi"/>
+                <w:rFonts w:asciiTheme="minorHAnsi" w:hAnsiTheme="minorHAnsi" w:cstheme="minorHAnsi"/>
                 <w:sz w:val="21"/>
                 <w:szCs w:val="21"/>
               </w:rPr>
             </w:pPr>
             <w:r>
               <w:rPr>
-                <w:rFonts w:cstheme="minorHAnsi"/>
+                <w:rFonts w:asciiTheme="minorHAnsi" w:hAnsiTheme="minorHAnsi" w:cstheme="minorHAnsi"/>
                 <w:b/>
                 <w:sz w:val="21"/>
                 <w:szCs w:val="21"/>
@@ -142,7 +142,7 @@
             </w:r>
             <w:r>
               <w:rPr>
-                <w:rFonts w:cstheme="minorHAnsi"/>
+                <w:rFonts w:asciiTheme="minorHAnsi" w:hAnsiTheme="minorHAnsi" w:cstheme="minorHAnsi"/>
                 <w:sz w:val="21"/>
                 <w:szCs w:val="21"/>
               </w:rPr>
@@ -154,7 +154,7 @@
               <w:spacing w:line="300" w:lineRule="auto"/>
               <w:ind w:left="1473"/>
               <w:rPr>
-                <w:rFonts w:cstheme="minorHAnsi"/>
+                <w:rFonts w:asciiTheme="minorHAnsi" w:hAnsiTheme="minorHAnsi" w:cstheme="minorHAnsi"/>
                 <w:bCs/>
                 <w:sz w:val="21"/>
                 <w:szCs w:val="21"/>
@@ -162,7 +162,7 @@
             </w:pPr>
             <w:r>
               <w:rPr>
-                <w:rFonts w:cstheme="minorHAnsi"/>
+                <w:rFonts w:asciiTheme="minorHAnsi" w:hAnsiTheme="minorHAnsi" w:cstheme="minorHAnsi"/>
                 <w:b/>
                 <w:sz w:val="21"/>
                 <w:szCs w:val="21"/>
@@ -171,21 +171,12 @@
             </w:r>
             <w:r>
               <w:rPr>
-                <w:rFonts w:cstheme="minorHAnsi"/>
+                <w:rFonts w:asciiTheme="minorHAnsi" w:hAnsiTheme="minorHAnsi" w:cstheme="minorHAnsi"/>
                 <w:bCs/>
                 <w:sz w:val="21"/>
                 <w:szCs w:val="21"/>
               </w:rPr>
-              <w:t>202</w:t>
-            </w:r>
-            <w:r>
-              <w:rPr>
-                <w:rFonts w:cstheme="minorHAnsi"/>
-                <w:bCs/>
-                <w:sz w:val="21"/>
-                <w:szCs w:val="21"/>
-              </w:rPr>
-              <w:t>2</w:t>
+              <w:t>2022</w:t>
             </w:r>
           </w:p>
           <w:p>
@@ -197,7 +188,7 @@
             </w:pPr>
             <w:r>
               <w:rPr>
-                <w:rFonts w:cstheme="minorHAnsi"/>
+                <w:rFonts w:asciiTheme="minorHAnsi" w:hAnsiTheme="minorHAnsi" w:cstheme="minorHAnsi"/>
                 <w:b/>
                 <w:sz w:val="21"/>
                 <w:szCs w:val="21"/>
@@ -206,7 +197,7 @@
             </w:r>
             <w:r>
               <w:rPr>
-                <w:rFonts w:cstheme="minorHAnsi"/>
+                <w:rFonts w:asciiTheme="minorHAnsi" w:hAnsiTheme="minorHAnsi" w:cstheme="minorHAnsi"/>
                 <w:bCs/>
                 <w:sz w:val="21"/>
                 <w:szCs w:val="21"/>
@@ -217,7 +208,7 @@
               <w:r>
                 <w:rPr>
                   <w:rStyle w:val="Hyperlink"/>
-                  <w:rFonts w:cstheme="minorHAnsi"/>
+                  <w:rFonts w:asciiTheme="minorHAnsi" w:hAnsiTheme="minorHAnsi" w:cstheme="minorHAnsi"/>
                   <w:bCs/>
                   <w:color w:val="004479"/>
                   <w:sz w:val="21"/>
@@ -260,29 +251,7 @@
           <w:sz w:val="28"/>
           <w:szCs w:val="28"/>
         </w:rPr>
-        <w:t xml:space="preserve">Intro </w:t>
-      </w:r>
-      <w:r>
-        <w:rPr>
-          <w:rFonts w:ascii="Arial" w:hAnsi="Arial" w:cs="Arial"/>
-          <w:b/>
-          <w:bCs/>
-          <w:color w:val="000000"/>
-          <w:sz w:val="28"/>
-          <w:szCs w:val="28"/>
-        </w:rPr>
-        <w:t>t</w:t>
-      </w:r>
-      <w:r>
-        <w:rPr>
-          <w:rFonts w:ascii="Arial" w:hAnsi="Arial" w:cs="Arial"/>
-          <w:b/>
-          <w:bCs/>
-          <w:color w:val="000000"/>
-          <w:sz w:val="28"/>
-          <w:szCs w:val="28"/>
-        </w:rPr>
-        <w:t>o Grad Studies</w:t>
+        <w:t>Capital-L Literature</w:t>
       </w:r>
     </w:p>
     <w:p>
@@ -290,7 +259,7 @@
         <w:pStyle w:val="Subtitle"/>
       </w:pPr>
       <w:r>
-        <w:t>Capital-L Literature</w:t>
+        <w:t>Intro to Grad Studies</w:t>
       </w:r>
     </w:p>
     <w:p>
@@ -778,14 +747,14 @@
         <w:rPr>
           <w:rFonts w:ascii="Arial" w:hAnsi="Arial" w:cs="Arial"/>
         </w:rPr>
-        <w:t xml:space="preserve">, this course also focuses on building your skills as a scholar. We will work on a variety of research and writing techniques to help you create your scholarship. Please let me know as soon as possible if there’s something you want to work on (something specific—don’t just ask for help </w:t>
+        <w:t xml:space="preserve">, this course also focuses on building your skills as a scholar. We will work on a variety of research and writing techniques to help you create your scholarship. Please let me know as soon as possible </w:t>
       </w:r>
       <w:r>
         <w:rPr>
           <w:rFonts w:ascii="Arial" w:hAnsi="Arial" w:cs="Arial"/>
         </w:rPr>
         <w:lastRenderedPageBreak/>
-        <w:t>with “writing</w:t>
+        <w:t>if there’s something you want to work on (something specific—don’t just ask for help with “writing</w:t>
       </w:r>
       <w:r>
         <w:rPr>
@@ -1382,7 +1351,14 @@
         <w:rPr>
           <w:rFonts w:ascii="Arial" w:hAnsi="Arial" w:cs="Arial"/>
         </w:rPr>
-        <w:t xml:space="preserve"> (via platforms like Perusall and shared Google files)</w:t>
+        <w:t xml:space="preserve"> (via platforms </w:t>
+      </w:r>
+      <w:r>
+        <w:rPr>
+          <w:rFonts w:ascii="Arial" w:hAnsi="Arial" w:cs="Arial"/>
+        </w:rPr>
+        <w:lastRenderedPageBreak/>
+        <w:t>like Perusall and shared Google files)</w:t>
       </w:r>
       <w:r>
         <w:rPr>
@@ -4038,6 +4014,7 @@
                 <w:i/>
                 <w:iCs/>
               </w:rPr>
+              <w:lastRenderedPageBreak/>
               <w:t>Assignments Due</w:t>
             </w:r>
             <w:r>
@@ -8021,6 +7998,7 @@
                 <w:i/>
                 <w:iCs/>
               </w:rPr>
+              <w:lastRenderedPageBreak/>
               <w:t>Assignments Due</w:t>
             </w:r>
             <w:r>
@@ -12486,6 +12464,7 @@
   <w:style w:type="character" w:default="1" w:styleId="DefaultParagraphFont">
     <w:name w:val="Default Paragraph Font"/>
     <w:uiPriority w:val="1"/>
+    <w:semiHidden/>
     <w:unhideWhenUsed/>
   </w:style>
   <w:style w:type="table" w:default="1" w:styleId="TableNormal">

</xml_diff>